<commit_message>
Ultimos cambios en el documento. Solucionado lo del Aderezo. Se crea clase Aderezo en lugar del enum.
</commit_message>
<xml_diff>
--- a/TallerSOLID01_Grupo6.docx
+++ b/TallerSOLID01_Grupo6.docx
@@ -1,6 +1,6 @@
 
 <file path=word/document.xml><?xml version="1.0" encoding="utf-8"?>
-<w:document xmlns:wpc="http://schemas.microsoft.com/office/word/2010/wordprocessingCanvas" xmlns:cx="http://schemas.microsoft.com/office/drawing/2014/chartex" xmlns:mc="http://schemas.openxmlformats.org/markup-compatibility/2006" xmlns:o="urn:schemas-microsoft-com:office:office" xmlns:r="http://schemas.openxmlformats.org/officeDocument/2006/relationships" xmlns:m="http://schemas.openxmlformats.org/officeDocument/2006/math" xmlns:v="urn:schemas-microsoft-com:vml" xmlns:wp14="http://schemas.microsoft.com/office/word/2010/wordprocessingDrawing" xmlns:wp="http://schemas.openxmlformats.org/drawingml/2006/wordprocessingDrawing" xmlns:w10="urn:schemas-microsoft-com:office:word" xmlns:w="http://schemas.openxmlformats.org/wordprocessingml/2006/main" xmlns:w14="http://schemas.microsoft.com/office/word/2010/wordml" xmlns:w15="http://schemas.microsoft.com/office/word/2012/wordml" xmlns:w16se="http://schemas.microsoft.com/office/word/2015/wordml/symex" xmlns:wpg="http://schemas.microsoft.com/office/word/2010/wordprocessingGroup" xmlns:wpi="http://schemas.microsoft.com/office/word/2010/wordprocessingInk" xmlns:wne="http://schemas.microsoft.com/office/word/2006/wordml" xmlns:wps="http://schemas.microsoft.com/office/word/2010/wordprocessingShape" mc:Ignorable="w14 w15 w16se wp14">
+<w:document xmlns:wpc="http://schemas.microsoft.com/office/word/2010/wordprocessingCanvas" xmlns:cx="http://schemas.microsoft.com/office/drawing/2014/chartex" xmlns:cx1="http://schemas.microsoft.com/office/drawing/2015/9/8/chartex" xmlns:cx2="http://schemas.microsoft.com/office/drawing/2015/10/21/chartex" xmlns:cx3="http://schemas.microsoft.com/office/drawing/2016/5/9/chartex" xmlns:cx4="http://schemas.microsoft.com/office/drawing/2016/5/10/chartex" xmlns:cx5="http://schemas.microsoft.com/office/drawing/2016/5/11/chartex" xmlns:cx6="http://schemas.microsoft.com/office/drawing/2016/5/12/chartex" xmlns:cx7="http://schemas.microsoft.com/office/drawing/2016/5/13/chartex" xmlns:cx8="http://schemas.microsoft.com/office/drawing/2016/5/14/chartex" xmlns:mc="http://schemas.openxmlformats.org/markup-compatibility/2006" xmlns:aink="http://schemas.microsoft.com/office/drawing/2016/ink" xmlns:am3d="http://schemas.microsoft.com/office/drawing/2017/model3d" xmlns:o="urn:schemas-microsoft-com:office:office" xmlns:r="http://schemas.openxmlformats.org/officeDocument/2006/relationships" xmlns:m="http://schemas.openxmlformats.org/officeDocument/2006/math" xmlns:v="urn:schemas-microsoft-com:vml" xmlns:wp14="http://schemas.microsoft.com/office/word/2010/wordprocessingDrawing" xmlns:wp="http://schemas.openxmlformats.org/drawingml/2006/wordprocessingDrawing" xmlns:w10="urn:schemas-microsoft-com:office:word" xmlns:w="http://schemas.openxmlformats.org/wordprocessingml/2006/main" xmlns:w14="http://schemas.microsoft.com/office/word/2010/wordml" xmlns:w15="http://schemas.microsoft.com/office/word/2012/wordml" xmlns:w16cid="http://schemas.microsoft.com/office/word/2016/wordml/cid" xmlns:w16se="http://schemas.microsoft.com/office/word/2015/wordml/symex" xmlns:wpg="http://schemas.microsoft.com/office/word/2010/wordprocessingGroup" xmlns:wpi="http://schemas.microsoft.com/office/word/2010/wordprocessingInk" xmlns:wne="http://schemas.microsoft.com/office/word/2006/wordml" xmlns:wps="http://schemas.microsoft.com/office/word/2010/wordprocessingShape" mc:Ignorable="w14 w15 w16se w16cid wp14">
   <w:body>
     <w:p>
       <w:pPr>
@@ -322,6 +322,97 @@
         <w:pStyle w:val="Prrafodelista"/>
       </w:pPr>
       <w:r>
+        <w:rPr>
+          <w:noProof/>
+        </w:rPr>
+        <w:lastRenderedPageBreak/>
+        <w:drawing>
+          <wp:inline distT="0" distB="0" distL="0" distR="0" wp14:anchorId="2A0845FB" wp14:editId="3A2A782E">
+            <wp:extent cx="4705504" cy="2018581"/>
+            <wp:effectExtent l="0" t="0" r="0" b="1270"/>
+            <wp:docPr id="1" name="Imagen 1"/>
+            <wp:cNvGraphicFramePr>
+              <a:graphicFrameLocks xmlns:a="http://schemas.openxmlformats.org/drawingml/2006/main" noChangeAspect="1"/>
+            </wp:cNvGraphicFramePr>
+            <a:graphic xmlns:a="http://schemas.openxmlformats.org/drawingml/2006/main">
+              <a:graphicData uri="http://schemas.openxmlformats.org/drawingml/2006/picture">
+                <pic:pic xmlns:pic="http://schemas.openxmlformats.org/drawingml/2006/picture">
+                  <pic:nvPicPr>
+                    <pic:cNvPr id="1" name=""/>
+                    <pic:cNvPicPr/>
+                  </pic:nvPicPr>
+                  <pic:blipFill>
+                    <a:blip r:embed="rId7"/>
+                    <a:stretch>
+                      <a:fillRect/>
+                    </a:stretch>
+                  </pic:blipFill>
+                  <pic:spPr>
+                    <a:xfrm>
+                      <a:off x="0" y="0"/>
+                      <a:ext cx="4798631" cy="2058531"/>
+                    </a:xfrm>
+                    <a:prstGeom prst="rect">
+                      <a:avLst/>
+                    </a:prstGeom>
+                  </pic:spPr>
+                </pic:pic>
+              </a:graphicData>
+            </a:graphic>
+          </wp:inline>
+        </w:drawing>
+      </w:r>
+    </w:p>
+    <w:p>
+      <w:pPr>
+        <w:pStyle w:val="Prrafodelista"/>
+      </w:pPr>
+      <w:r>
+        <w:rPr>
+          <w:noProof/>
+        </w:rPr>
+        <w:drawing>
+          <wp:inline distT="0" distB="0" distL="0" distR="0" wp14:anchorId="012BACB1" wp14:editId="382B4A98">
+            <wp:extent cx="4708023" cy="2147977"/>
+            <wp:effectExtent l="0" t="0" r="0" b="5080"/>
+            <wp:docPr id="2" name="Imagen 2"/>
+            <wp:cNvGraphicFramePr>
+              <a:graphicFrameLocks xmlns:a="http://schemas.openxmlformats.org/drawingml/2006/main" noChangeAspect="1"/>
+            </wp:cNvGraphicFramePr>
+            <a:graphic xmlns:a="http://schemas.openxmlformats.org/drawingml/2006/main">
+              <a:graphicData uri="http://schemas.openxmlformats.org/drawingml/2006/picture">
+                <pic:pic xmlns:pic="http://schemas.openxmlformats.org/drawingml/2006/picture">
+                  <pic:nvPicPr>
+                    <pic:cNvPr id="1" name=""/>
+                    <pic:cNvPicPr/>
+                  </pic:nvPicPr>
+                  <pic:blipFill>
+                    <a:blip r:embed="rId8"/>
+                    <a:stretch>
+                      <a:fillRect/>
+                    </a:stretch>
+                  </pic:blipFill>
+                  <pic:spPr>
+                    <a:xfrm>
+                      <a:off x="0" y="0"/>
+                      <a:ext cx="4738954" cy="2162089"/>
+                    </a:xfrm>
+                    <a:prstGeom prst="rect">
+                      <a:avLst/>
+                    </a:prstGeom>
+                  </pic:spPr>
+                </pic:pic>
+              </a:graphicData>
+            </a:graphic>
+          </wp:inline>
+        </w:drawing>
+      </w:r>
+    </w:p>
+    <w:p>
+      <w:pPr>
+        <w:pStyle w:val="Prrafodelista"/>
+      </w:pPr>
+      <w:r>
         <w:t>Solución: Crear una clase nueva que controle el cálculo del precio final</w:t>
       </w:r>
       <w:r>
@@ -334,6 +425,54 @@
       <w:proofErr w:type="spellEnd"/>
       <w:r>
         <w:t>)</w:t>
+      </w:r>
+    </w:p>
+    <w:p>
+      <w:pPr>
+        <w:pStyle w:val="Prrafodelista"/>
+        <w:rPr>
+          <w:lang w:val="en-US"/>
+        </w:rPr>
+      </w:pPr>
+      <w:r>
+        <w:rPr>
+          <w:noProof/>
+        </w:rPr>
+        <w:drawing>
+          <wp:inline distT="0" distB="0" distL="0" distR="0" wp14:anchorId="52E37D79" wp14:editId="13B7A45C">
+            <wp:extent cx="5731510" cy="1405255"/>
+            <wp:effectExtent l="0" t="0" r="2540" b="4445"/>
+            <wp:docPr id="3" name="Imagen 3"/>
+            <wp:cNvGraphicFramePr>
+              <a:graphicFrameLocks xmlns:a="http://schemas.openxmlformats.org/drawingml/2006/main" noChangeAspect="1"/>
+            </wp:cNvGraphicFramePr>
+            <a:graphic xmlns:a="http://schemas.openxmlformats.org/drawingml/2006/main">
+              <a:graphicData uri="http://schemas.openxmlformats.org/drawingml/2006/picture">
+                <pic:pic xmlns:pic="http://schemas.openxmlformats.org/drawingml/2006/picture">
+                  <pic:nvPicPr>
+                    <pic:cNvPr id="1" name=""/>
+                    <pic:cNvPicPr/>
+                  </pic:nvPicPr>
+                  <pic:blipFill>
+                    <a:blip r:embed="rId9"/>
+                    <a:stretch>
+                      <a:fillRect/>
+                    </a:stretch>
+                  </pic:blipFill>
+                  <pic:spPr>
+                    <a:xfrm>
+                      <a:off x="0" y="0"/>
+                      <a:ext cx="5731510" cy="1405255"/>
+                    </a:xfrm>
+                    <a:prstGeom prst="rect">
+                      <a:avLst/>
+                    </a:prstGeom>
+                  </pic:spPr>
+                </pic:pic>
+              </a:graphicData>
+            </a:graphic>
+          </wp:inline>
+        </w:drawing>
       </w:r>
     </w:p>
     <w:p>
@@ -379,7 +518,195 @@
       <w:r>
         <w:t xml:space="preserve"> también necesitaba modificación cada vez que se agrega un nuevo tipo de leche.</w:t>
       </w:r>
-    </w:p>
+      <w:r>
+        <w:t xml:space="preserve"> Aderezo era un </w:t>
+      </w:r>
+      <w:proofErr w:type="spellStart"/>
+      <w:r>
+        <w:t>enum</w:t>
+      </w:r>
+      <w:proofErr w:type="spellEnd"/>
+      <w:r>
+        <w:t>, por lo cual al agregar un nuevo aderezo había que cambiar la clase Aderezo.</w:t>
+      </w:r>
+    </w:p>
+    <w:p>
+      <w:pPr>
+        <w:pStyle w:val="Prrafodelista"/>
+      </w:pPr>
+      <w:r>
+        <w:rPr>
+          <w:noProof/>
+        </w:rPr>
+        <w:lastRenderedPageBreak/>
+        <w:drawing>
+          <wp:inline distT="0" distB="0" distL="0" distR="0" wp14:anchorId="77F95A32" wp14:editId="6A99E065">
+            <wp:extent cx="5400136" cy="2907673"/>
+            <wp:effectExtent l="0" t="0" r="0" b="6985"/>
+            <wp:docPr id="5" name="Imagen 5"/>
+            <wp:cNvGraphicFramePr>
+              <a:graphicFrameLocks xmlns:a="http://schemas.openxmlformats.org/drawingml/2006/main" noChangeAspect="1"/>
+            </wp:cNvGraphicFramePr>
+            <a:graphic xmlns:a="http://schemas.openxmlformats.org/drawingml/2006/main">
+              <a:graphicData uri="http://schemas.openxmlformats.org/drawingml/2006/picture">
+                <pic:pic xmlns:pic="http://schemas.openxmlformats.org/drawingml/2006/picture">
+                  <pic:nvPicPr>
+                    <pic:cNvPr id="1" name=""/>
+                    <pic:cNvPicPr/>
+                  </pic:nvPicPr>
+                  <pic:blipFill>
+                    <a:blip r:embed="rId10"/>
+                    <a:stretch>
+                      <a:fillRect/>
+                    </a:stretch>
+                  </pic:blipFill>
+                  <pic:spPr>
+                    <a:xfrm>
+                      <a:off x="0" y="0"/>
+                      <a:ext cx="5411892" cy="2914003"/>
+                    </a:xfrm>
+                    <a:prstGeom prst="rect">
+                      <a:avLst/>
+                    </a:prstGeom>
+                  </pic:spPr>
+                </pic:pic>
+              </a:graphicData>
+            </a:graphic>
+          </wp:inline>
+        </w:drawing>
+      </w:r>
+    </w:p>
+    <w:p>
+      <w:pPr>
+        <w:pStyle w:val="Prrafodelista"/>
+      </w:pPr>
+      <w:r>
+        <w:rPr>
+          <w:noProof/>
+        </w:rPr>
+        <w:drawing>
+          <wp:inline distT="0" distB="0" distL="0" distR="0" wp14:anchorId="4FB85BE1" wp14:editId="6EA9A97E">
+            <wp:extent cx="5731510" cy="1405255"/>
+            <wp:effectExtent l="0" t="0" r="2540" b="4445"/>
+            <wp:docPr id="4" name="Imagen 4"/>
+            <wp:cNvGraphicFramePr>
+              <a:graphicFrameLocks xmlns:a="http://schemas.openxmlformats.org/drawingml/2006/main" noChangeAspect="1"/>
+            </wp:cNvGraphicFramePr>
+            <a:graphic xmlns:a="http://schemas.openxmlformats.org/drawingml/2006/main">
+              <a:graphicData uri="http://schemas.openxmlformats.org/drawingml/2006/picture">
+                <pic:pic xmlns:pic="http://schemas.openxmlformats.org/drawingml/2006/picture">
+                  <pic:nvPicPr>
+                    <pic:cNvPr id="1" name=""/>
+                    <pic:cNvPicPr/>
+                  </pic:nvPicPr>
+                  <pic:blipFill>
+                    <a:blip r:embed="rId9"/>
+                    <a:stretch>
+                      <a:fillRect/>
+                    </a:stretch>
+                  </pic:blipFill>
+                  <pic:spPr>
+                    <a:xfrm>
+                      <a:off x="0" y="0"/>
+                      <a:ext cx="5731510" cy="1405255"/>
+                    </a:xfrm>
+                    <a:prstGeom prst="rect">
+                      <a:avLst/>
+                    </a:prstGeom>
+                  </pic:spPr>
+                </pic:pic>
+              </a:graphicData>
+            </a:graphic>
+          </wp:inline>
+        </w:drawing>
+      </w:r>
+    </w:p>
+    <w:p>
+      <w:pPr>
+        <w:pStyle w:val="Prrafodelista"/>
+      </w:pPr>
+      <w:r>
+        <w:rPr>
+          <w:noProof/>
+        </w:rPr>
+        <w:drawing>
+          <wp:inline distT="0" distB="0" distL="0" distR="0" wp14:anchorId="76FE863C" wp14:editId="355706B7">
+            <wp:extent cx="4657725" cy="2305050"/>
+            <wp:effectExtent l="0" t="0" r="9525" b="0"/>
+            <wp:docPr id="6" name="Imagen 6"/>
+            <wp:cNvGraphicFramePr>
+              <a:graphicFrameLocks xmlns:a="http://schemas.openxmlformats.org/drawingml/2006/main" noChangeAspect="1"/>
+            </wp:cNvGraphicFramePr>
+            <a:graphic xmlns:a="http://schemas.openxmlformats.org/drawingml/2006/main">
+              <a:graphicData uri="http://schemas.openxmlformats.org/drawingml/2006/picture">
+                <pic:pic xmlns:pic="http://schemas.openxmlformats.org/drawingml/2006/picture">
+                  <pic:nvPicPr>
+                    <pic:cNvPr id="1" name=""/>
+                    <pic:cNvPicPr/>
+                  </pic:nvPicPr>
+                  <pic:blipFill>
+                    <a:blip r:embed="rId11"/>
+                    <a:stretch>
+                      <a:fillRect/>
+                    </a:stretch>
+                  </pic:blipFill>
+                  <pic:spPr>
+                    <a:xfrm>
+                      <a:off x="0" y="0"/>
+                      <a:ext cx="4657725" cy="2305050"/>
+                    </a:xfrm>
+                    <a:prstGeom prst="rect">
+                      <a:avLst/>
+                    </a:prstGeom>
+                  </pic:spPr>
+                </pic:pic>
+              </a:graphicData>
+            </a:graphic>
+          </wp:inline>
+        </w:drawing>
+      </w:r>
+      <w:r>
+        <w:rPr>
+          <w:noProof/>
+        </w:rPr>
+        <w:drawing>
+          <wp:inline distT="0" distB="0" distL="0" distR="0" wp14:anchorId="655D6133" wp14:editId="101188A1">
+            <wp:extent cx="4076700" cy="1038225"/>
+            <wp:effectExtent l="0" t="0" r="0" b="9525"/>
+            <wp:docPr id="7" name="Imagen 7"/>
+            <wp:cNvGraphicFramePr>
+              <a:graphicFrameLocks xmlns:a="http://schemas.openxmlformats.org/drawingml/2006/main" noChangeAspect="1"/>
+            </wp:cNvGraphicFramePr>
+            <a:graphic xmlns:a="http://schemas.openxmlformats.org/drawingml/2006/main">
+              <a:graphicData uri="http://schemas.openxmlformats.org/drawingml/2006/picture">
+                <pic:pic xmlns:pic="http://schemas.openxmlformats.org/drawingml/2006/picture">
+                  <pic:nvPicPr>
+                    <pic:cNvPr id="1" name=""/>
+                    <pic:cNvPicPr/>
+                  </pic:nvPicPr>
+                  <pic:blipFill>
+                    <a:blip r:embed="rId12"/>
+                    <a:stretch>
+                      <a:fillRect/>
+                    </a:stretch>
+                  </pic:blipFill>
+                  <pic:spPr>
+                    <a:xfrm>
+                      <a:off x="0" y="0"/>
+                      <a:ext cx="4076700" cy="1038225"/>
+                    </a:xfrm>
+                    <a:prstGeom prst="rect">
+                      <a:avLst/>
+                    </a:prstGeom>
+                  </pic:spPr>
+                </pic:pic>
+              </a:graphicData>
+            </a:graphic>
+          </wp:inline>
+        </w:drawing>
+      </w:r>
+    </w:p>
+    <w:p/>
     <w:p>
       <w:pPr>
         <w:ind w:left="720"/>
@@ -404,17 +731,163 @@
         <w:t>.</w:t>
       </w:r>
     </w:p>
-    <w:p/>
-    <w:p/>
+    <w:p>
+      <w:pPr>
+        <w:ind w:left="720"/>
+      </w:pPr>
+      <w:r>
+        <w:rPr>
+          <w:noProof/>
+        </w:rPr>
+        <w:lastRenderedPageBreak/>
+        <w:drawing>
+          <wp:inline distT="0" distB="0" distL="0" distR="0" wp14:anchorId="467BBDDB" wp14:editId="0323FC1C">
+            <wp:extent cx="3651713" cy="3873260"/>
+            <wp:effectExtent l="0" t="0" r="6350" b="0"/>
+            <wp:docPr id="8" name="Imagen 8"/>
+            <wp:cNvGraphicFramePr>
+              <a:graphicFrameLocks xmlns:a="http://schemas.openxmlformats.org/drawingml/2006/main" noChangeAspect="1"/>
+            </wp:cNvGraphicFramePr>
+            <a:graphic xmlns:a="http://schemas.openxmlformats.org/drawingml/2006/main">
+              <a:graphicData uri="http://schemas.openxmlformats.org/drawingml/2006/picture">
+                <pic:pic xmlns:pic="http://schemas.openxmlformats.org/drawingml/2006/picture">
+                  <pic:nvPicPr>
+                    <pic:cNvPr id="1" name=""/>
+                    <pic:cNvPicPr/>
+                  </pic:nvPicPr>
+                  <pic:blipFill>
+                    <a:blip r:embed="rId13"/>
+                    <a:stretch>
+                      <a:fillRect/>
+                    </a:stretch>
+                  </pic:blipFill>
+                  <pic:spPr>
+                    <a:xfrm>
+                      <a:off x="0" y="0"/>
+                      <a:ext cx="3657089" cy="3878962"/>
+                    </a:xfrm>
+                    <a:prstGeom prst="rect">
+                      <a:avLst/>
+                    </a:prstGeom>
+                  </pic:spPr>
+                </pic:pic>
+              </a:graphicData>
+            </a:graphic>
+          </wp:inline>
+        </w:drawing>
+      </w:r>
+    </w:p>
+    <w:p>
+      <w:pPr>
+        <w:ind w:left="720"/>
+      </w:pPr>
+      <w:r>
+        <w:rPr>
+          <w:noProof/>
+        </w:rPr>
+        <w:drawing>
+          <wp:inline distT="0" distB="0" distL="0" distR="0" wp14:anchorId="7C7E3BE3" wp14:editId="178936E0">
+            <wp:extent cx="5731510" cy="1961515"/>
+            <wp:effectExtent l="0" t="0" r="2540" b="635"/>
+            <wp:docPr id="9" name="Imagen 9"/>
+            <wp:cNvGraphicFramePr>
+              <a:graphicFrameLocks xmlns:a="http://schemas.openxmlformats.org/drawingml/2006/main" noChangeAspect="1"/>
+            </wp:cNvGraphicFramePr>
+            <a:graphic xmlns:a="http://schemas.openxmlformats.org/drawingml/2006/main">
+              <a:graphicData uri="http://schemas.openxmlformats.org/drawingml/2006/picture">
+                <pic:pic xmlns:pic="http://schemas.openxmlformats.org/drawingml/2006/picture">
+                  <pic:nvPicPr>
+                    <pic:cNvPr id="1" name=""/>
+                    <pic:cNvPicPr/>
+                  </pic:nvPicPr>
+                  <pic:blipFill>
+                    <a:blip r:embed="rId14"/>
+                    <a:stretch>
+                      <a:fillRect/>
+                    </a:stretch>
+                  </pic:blipFill>
+                  <pic:spPr>
+                    <a:xfrm>
+                      <a:off x="0" y="0"/>
+                      <a:ext cx="5731510" cy="1961515"/>
+                    </a:xfrm>
+                    <a:prstGeom prst="rect">
+                      <a:avLst/>
+                    </a:prstGeom>
+                  </pic:spPr>
+                </pic:pic>
+              </a:graphicData>
+            </a:graphic>
+          </wp:inline>
+        </w:drawing>
+      </w:r>
+    </w:p>
+    <w:p>
+      <w:pPr>
+        <w:ind w:left="720"/>
+      </w:pPr>
+      <w:r>
+        <w:rPr>
+          <w:noProof/>
+        </w:rPr>
+        <w:drawing>
+          <wp:inline distT="0" distB="0" distL="0" distR="0" wp14:anchorId="609DBD1E" wp14:editId="66A73AFB">
+            <wp:extent cx="5731510" cy="1069975"/>
+            <wp:effectExtent l="0" t="0" r="2540" b="0"/>
+            <wp:docPr id="10" name="Imagen 10"/>
+            <wp:cNvGraphicFramePr>
+              <a:graphicFrameLocks xmlns:a="http://schemas.openxmlformats.org/drawingml/2006/main" noChangeAspect="1"/>
+            </wp:cNvGraphicFramePr>
+            <a:graphic xmlns:a="http://schemas.openxmlformats.org/drawingml/2006/main">
+              <a:graphicData uri="http://schemas.openxmlformats.org/drawingml/2006/picture">
+                <pic:pic xmlns:pic="http://schemas.openxmlformats.org/drawingml/2006/picture">
+                  <pic:nvPicPr>
+                    <pic:cNvPr id="1" name=""/>
+                    <pic:cNvPicPr/>
+                  </pic:nvPicPr>
+                  <pic:blipFill>
+                    <a:blip r:embed="rId15"/>
+                    <a:stretch>
+                      <a:fillRect/>
+                    </a:stretch>
+                  </pic:blipFill>
+                  <pic:spPr>
+                    <a:xfrm>
+                      <a:off x="0" y="0"/>
+                      <a:ext cx="5731510" cy="1069975"/>
+                    </a:xfrm>
+                    <a:prstGeom prst="rect">
+                      <a:avLst/>
+                    </a:prstGeom>
+                  </pic:spPr>
+                </pic:pic>
+              </a:graphicData>
+            </a:graphic>
+          </wp:inline>
+        </w:drawing>
+      </w:r>
+    </w:p>
     <w:p>
       <w:pPr>
         <w:pStyle w:val="Prrafodelista"/>
       </w:pPr>
       <w:r>
-        <w:t>Agregamos interfaz Leche y que las leches implementen esa interfaz</w:t>
-      </w:r>
-      <w:r>
-        <w:t xml:space="preserve">. Modificamos </w:t>
+        <w:t>Agrega</w:t>
+      </w:r>
+      <w:r>
+        <w:t>r</w:t>
+      </w:r>
+      <w:r>
+        <w:t xml:space="preserve"> interfaz Leche y que las leches implementen esa interfaz</w:t>
+      </w:r>
+      <w:r>
+        <w:t>. Modific</w:t>
+      </w:r>
+      <w:r>
+        <w:t>ar</w:t>
+      </w:r>
+      <w:r>
+        <w:t xml:space="preserve"> </w:t>
       </w:r>
       <w:proofErr w:type="spellStart"/>
       <w:r>
@@ -423,12 +896,156 @@
       <w:proofErr w:type="spellEnd"/>
       <w:r>
         <w:t xml:space="preserve"> para que use una Leche en sus métodos.</w:t>
+      </w:r>
+    </w:p>
+    <w:p>
+      <w:pPr>
+        <w:pStyle w:val="Prrafodelista"/>
+      </w:pPr>
+      <w:r>
+        <w:rPr>
+          <w:noProof/>
+        </w:rPr>
+        <w:drawing>
+          <wp:inline distT="0" distB="0" distL="0" distR="0" wp14:anchorId="66C7F911" wp14:editId="05A4A45B">
+            <wp:extent cx="4838700" cy="695325"/>
+            <wp:effectExtent l="0" t="0" r="0" b="9525"/>
+            <wp:docPr id="12" name="Imagen 12"/>
+            <wp:cNvGraphicFramePr>
+              <a:graphicFrameLocks xmlns:a="http://schemas.openxmlformats.org/drawingml/2006/main" noChangeAspect="1"/>
+            </wp:cNvGraphicFramePr>
+            <a:graphic xmlns:a="http://schemas.openxmlformats.org/drawingml/2006/main">
+              <a:graphicData uri="http://schemas.openxmlformats.org/drawingml/2006/picture">
+                <pic:pic xmlns:pic="http://schemas.openxmlformats.org/drawingml/2006/picture">
+                  <pic:nvPicPr>
+                    <pic:cNvPr id="1" name=""/>
+                    <pic:cNvPicPr/>
+                  </pic:nvPicPr>
+                  <pic:blipFill>
+                    <a:blip r:embed="rId16"/>
+                    <a:stretch>
+                      <a:fillRect/>
+                    </a:stretch>
+                  </pic:blipFill>
+                  <pic:spPr>
+                    <a:xfrm>
+                      <a:off x="0" y="0"/>
+                      <a:ext cx="4838700" cy="695325"/>
+                    </a:xfrm>
+                    <a:prstGeom prst="rect">
+                      <a:avLst/>
+                    </a:prstGeom>
+                  </pic:spPr>
+                </pic:pic>
+              </a:graphicData>
+            </a:graphic>
+          </wp:inline>
+        </w:drawing>
+      </w:r>
+    </w:p>
+    <w:p>
+      <w:pPr>
+        <w:pStyle w:val="Prrafodelista"/>
+      </w:pPr>
+      <w:r>
+        <w:rPr>
+          <w:noProof/>
+        </w:rPr>
+        <w:lastRenderedPageBreak/>
+        <w:drawing>
+          <wp:inline distT="0" distB="0" distL="0" distR="0" wp14:anchorId="05DB88D5" wp14:editId="3F4389BB">
+            <wp:extent cx="4591050" cy="1219200"/>
+            <wp:effectExtent l="0" t="0" r="0" b="0"/>
+            <wp:docPr id="13" name="Imagen 13"/>
+            <wp:cNvGraphicFramePr>
+              <a:graphicFrameLocks xmlns:a="http://schemas.openxmlformats.org/drawingml/2006/main" noChangeAspect="1"/>
+            </wp:cNvGraphicFramePr>
+            <a:graphic xmlns:a="http://schemas.openxmlformats.org/drawingml/2006/main">
+              <a:graphicData uri="http://schemas.openxmlformats.org/drawingml/2006/picture">
+                <pic:pic xmlns:pic="http://schemas.openxmlformats.org/drawingml/2006/picture">
+                  <pic:nvPicPr>
+                    <pic:cNvPr id="1" name=""/>
+                    <pic:cNvPicPr/>
+                  </pic:nvPicPr>
+                  <pic:blipFill>
+                    <a:blip r:embed="rId17"/>
+                    <a:stretch>
+                      <a:fillRect/>
+                    </a:stretch>
+                  </pic:blipFill>
+                  <pic:spPr>
+                    <a:xfrm>
+                      <a:off x="0" y="0"/>
+                      <a:ext cx="4591050" cy="1219200"/>
+                    </a:xfrm>
+                    <a:prstGeom prst="rect">
+                      <a:avLst/>
+                    </a:prstGeom>
+                  </pic:spPr>
+                </pic:pic>
+              </a:graphicData>
+            </a:graphic>
+          </wp:inline>
+        </w:drawing>
       </w:r>
       <w:bookmarkStart w:id="0" w:name="_GoBack"/>
       <w:bookmarkEnd w:id="0"/>
     </w:p>
+    <w:p>
+      <w:pPr>
+        <w:pStyle w:val="Prrafodelista"/>
+      </w:pPr>
+      <w:r>
+        <w:t>Convertimos Aderezo en clase con un atributo nombre que le permita identificarse y usar esa clase al elaborar un postre, de manera que la clase Aderezo no se modifica, solo se instancia.</w:t>
+      </w:r>
+    </w:p>
+    <w:p>
+      <w:pPr>
+        <w:pStyle w:val="Prrafodelista"/>
+      </w:pPr>
+      <w:r>
+        <w:rPr>
+          <w:noProof/>
+        </w:rPr>
+        <w:drawing>
+          <wp:inline distT="0" distB="0" distL="0" distR="0" wp14:anchorId="0D831801" wp14:editId="75E2C64C">
+            <wp:extent cx="3686175" cy="4514850"/>
+            <wp:effectExtent l="0" t="0" r="9525" b="0"/>
+            <wp:docPr id="11" name="Imagen 11"/>
+            <wp:cNvGraphicFramePr>
+              <a:graphicFrameLocks xmlns:a="http://schemas.openxmlformats.org/drawingml/2006/main" noChangeAspect="1"/>
+            </wp:cNvGraphicFramePr>
+            <a:graphic xmlns:a="http://schemas.openxmlformats.org/drawingml/2006/main">
+              <a:graphicData uri="http://schemas.openxmlformats.org/drawingml/2006/picture">
+                <pic:pic xmlns:pic="http://schemas.openxmlformats.org/drawingml/2006/picture">
+                  <pic:nvPicPr>
+                    <pic:cNvPr id="1" name=""/>
+                    <pic:cNvPicPr/>
+                  </pic:nvPicPr>
+                  <pic:blipFill>
+                    <a:blip r:embed="rId18"/>
+                    <a:stretch>
+                      <a:fillRect/>
+                    </a:stretch>
+                  </pic:blipFill>
+                  <pic:spPr>
+                    <a:xfrm>
+                      <a:off x="0" y="0"/>
+                      <a:ext cx="3686175" cy="4514850"/>
+                    </a:xfrm>
+                    <a:prstGeom prst="rect">
+                      <a:avLst/>
+                    </a:prstGeom>
+                  </pic:spPr>
+                </pic:pic>
+              </a:graphicData>
+            </a:graphic>
+          </wp:inline>
+        </w:drawing>
+      </w:r>
+    </w:p>
     <w:sectPr>
-      <w:footerReference w:type="default" r:id="rId7"/>
+      <w:footerReference w:type="default" r:id="rId19"/>
       <w:pgSz w:w="11906" w:h="16838"/>
       <w:pgMar w:top="1440" w:right="1440" w:bottom="1440" w:left="1440" w:header="720" w:footer="720" w:gutter="0"/>
       <w:cols w:space="720"/>
@@ -439,7 +1056,7 @@
 </file>
 
 <file path=word/endnotes.xml><?xml version="1.0" encoding="utf-8"?>
-<w:endnotes xmlns:wpc="http://schemas.microsoft.com/office/word/2010/wordprocessingCanvas" xmlns:cx="http://schemas.microsoft.com/office/drawing/2014/chartex" xmlns:mc="http://schemas.openxmlformats.org/markup-compatibility/2006" xmlns:o="urn:schemas-microsoft-com:office:office" xmlns:r="http://schemas.openxmlformats.org/officeDocument/2006/relationships" xmlns:m="http://schemas.openxmlformats.org/officeDocument/2006/math" xmlns:v="urn:schemas-microsoft-com:vml" xmlns:wp14="http://schemas.microsoft.com/office/word/2010/wordprocessingDrawing" xmlns:wp="http://schemas.openxmlformats.org/drawingml/2006/wordprocessingDrawing" xmlns:w10="urn:schemas-microsoft-com:office:word" xmlns:w="http://schemas.openxmlformats.org/wordprocessingml/2006/main" xmlns:w14="http://schemas.microsoft.com/office/word/2010/wordml" xmlns:w15="http://schemas.microsoft.com/office/word/2012/wordml" xmlns:w16se="http://schemas.microsoft.com/office/word/2015/wordml/symex" xmlns:wpg="http://schemas.microsoft.com/office/word/2010/wordprocessingGroup" xmlns:wpi="http://schemas.microsoft.com/office/word/2010/wordprocessingInk" xmlns:wne="http://schemas.microsoft.com/office/word/2006/wordml" xmlns:wps="http://schemas.microsoft.com/office/word/2010/wordprocessingShape" mc:Ignorable="w14 w15 w16se wp14">
+<w:endnotes xmlns:wpc="http://schemas.microsoft.com/office/word/2010/wordprocessingCanvas" xmlns:cx="http://schemas.microsoft.com/office/drawing/2014/chartex" xmlns:cx1="http://schemas.microsoft.com/office/drawing/2015/9/8/chartex" xmlns:cx2="http://schemas.microsoft.com/office/drawing/2015/10/21/chartex" xmlns:cx3="http://schemas.microsoft.com/office/drawing/2016/5/9/chartex" xmlns:cx4="http://schemas.microsoft.com/office/drawing/2016/5/10/chartex" xmlns:cx5="http://schemas.microsoft.com/office/drawing/2016/5/11/chartex" xmlns:cx6="http://schemas.microsoft.com/office/drawing/2016/5/12/chartex" xmlns:cx7="http://schemas.microsoft.com/office/drawing/2016/5/13/chartex" xmlns:cx8="http://schemas.microsoft.com/office/drawing/2016/5/14/chartex" xmlns:mc="http://schemas.openxmlformats.org/markup-compatibility/2006" xmlns:aink="http://schemas.microsoft.com/office/drawing/2016/ink" xmlns:am3d="http://schemas.microsoft.com/office/drawing/2017/model3d" xmlns:o="urn:schemas-microsoft-com:office:office" xmlns:r="http://schemas.openxmlformats.org/officeDocument/2006/relationships" xmlns:m="http://schemas.openxmlformats.org/officeDocument/2006/math" xmlns:v="urn:schemas-microsoft-com:vml" xmlns:wp14="http://schemas.microsoft.com/office/word/2010/wordprocessingDrawing" xmlns:wp="http://schemas.openxmlformats.org/drawingml/2006/wordprocessingDrawing" xmlns:w10="urn:schemas-microsoft-com:office:word" xmlns:w="http://schemas.openxmlformats.org/wordprocessingml/2006/main" xmlns:w14="http://schemas.microsoft.com/office/word/2010/wordml" xmlns:w15="http://schemas.microsoft.com/office/word/2012/wordml" xmlns:w16cid="http://schemas.microsoft.com/office/word/2016/wordml/cid" xmlns:w16se="http://schemas.microsoft.com/office/word/2015/wordml/symex" xmlns:wpg="http://schemas.microsoft.com/office/word/2010/wordprocessingGroup" xmlns:wpi="http://schemas.microsoft.com/office/word/2010/wordprocessingInk" xmlns:wne="http://schemas.microsoft.com/office/word/2006/wordml" xmlns:wps="http://schemas.microsoft.com/office/word/2010/wordprocessingShape" mc:Ignorable="w14 w15 w16se w16cid wp14">
   <w:endnote w:type="separator" w:id="-1">
     <w:p>
       <w:pPr>
@@ -464,7 +1081,7 @@
 </file>
 
 <file path=word/footer1.xml><?xml version="1.0" encoding="utf-8"?>
-<w:ftr xmlns:wpc="http://schemas.microsoft.com/office/word/2010/wordprocessingCanvas" xmlns:cx="http://schemas.microsoft.com/office/drawing/2014/chartex" xmlns:mc="http://schemas.openxmlformats.org/markup-compatibility/2006" xmlns:o="urn:schemas-microsoft-com:office:office" xmlns:r="http://schemas.openxmlformats.org/officeDocument/2006/relationships" xmlns:m="http://schemas.openxmlformats.org/officeDocument/2006/math" xmlns:v="urn:schemas-microsoft-com:vml" xmlns:wp14="http://schemas.microsoft.com/office/word/2010/wordprocessingDrawing" xmlns:wp="http://schemas.openxmlformats.org/drawingml/2006/wordprocessingDrawing" xmlns:w10="urn:schemas-microsoft-com:office:word" xmlns:w="http://schemas.openxmlformats.org/wordprocessingml/2006/main" xmlns:w14="http://schemas.microsoft.com/office/word/2010/wordml" xmlns:w15="http://schemas.microsoft.com/office/word/2012/wordml" xmlns:w16se="http://schemas.microsoft.com/office/word/2015/wordml/symex" xmlns:wpg="http://schemas.microsoft.com/office/word/2010/wordprocessingGroup" xmlns:wpi="http://schemas.microsoft.com/office/word/2010/wordprocessingInk" xmlns:wne="http://schemas.microsoft.com/office/word/2006/wordml" xmlns:wps="http://schemas.microsoft.com/office/word/2010/wordprocessingShape" mc:Ignorable="w14 w15 w16se wp14">
+<w:ftr xmlns:wpc="http://schemas.microsoft.com/office/word/2010/wordprocessingCanvas" xmlns:cx="http://schemas.microsoft.com/office/drawing/2014/chartex" xmlns:cx1="http://schemas.microsoft.com/office/drawing/2015/9/8/chartex" xmlns:cx2="http://schemas.microsoft.com/office/drawing/2015/10/21/chartex" xmlns:cx3="http://schemas.microsoft.com/office/drawing/2016/5/9/chartex" xmlns:cx4="http://schemas.microsoft.com/office/drawing/2016/5/10/chartex" xmlns:cx5="http://schemas.microsoft.com/office/drawing/2016/5/11/chartex" xmlns:cx6="http://schemas.microsoft.com/office/drawing/2016/5/12/chartex" xmlns:cx7="http://schemas.microsoft.com/office/drawing/2016/5/13/chartex" xmlns:cx8="http://schemas.microsoft.com/office/drawing/2016/5/14/chartex" xmlns:mc="http://schemas.openxmlformats.org/markup-compatibility/2006" xmlns:aink="http://schemas.microsoft.com/office/drawing/2016/ink" xmlns:am3d="http://schemas.microsoft.com/office/drawing/2017/model3d" xmlns:o="urn:schemas-microsoft-com:office:office" xmlns:r="http://schemas.openxmlformats.org/officeDocument/2006/relationships" xmlns:m="http://schemas.openxmlformats.org/officeDocument/2006/math" xmlns:v="urn:schemas-microsoft-com:vml" xmlns:wp14="http://schemas.microsoft.com/office/word/2010/wordprocessingDrawing" xmlns:wp="http://schemas.openxmlformats.org/drawingml/2006/wordprocessingDrawing" xmlns:w10="urn:schemas-microsoft-com:office:word" xmlns:w="http://schemas.openxmlformats.org/wordprocessingml/2006/main" xmlns:w14="http://schemas.microsoft.com/office/word/2010/wordml" xmlns:w15="http://schemas.microsoft.com/office/word/2012/wordml" xmlns:w16cid="http://schemas.microsoft.com/office/word/2016/wordml/cid" xmlns:w16se="http://schemas.microsoft.com/office/word/2015/wordml/symex" xmlns:wpg="http://schemas.microsoft.com/office/word/2010/wordprocessingGroup" xmlns:wpi="http://schemas.microsoft.com/office/word/2010/wordprocessingInk" xmlns:wne="http://schemas.microsoft.com/office/word/2006/wordml" xmlns:wps="http://schemas.microsoft.com/office/word/2010/wordprocessingShape" mc:Ignorable="w14 w15 w16se w16cid wp14">
   <w:sdt>
     <w:sdtPr>
       <w:id w:val="966018112"/>
@@ -517,7 +1134,7 @@
 </file>
 
 <file path=word/footnotes.xml><?xml version="1.0" encoding="utf-8"?>
-<w:footnotes xmlns:wpc="http://schemas.microsoft.com/office/word/2010/wordprocessingCanvas" xmlns:cx="http://schemas.microsoft.com/office/drawing/2014/chartex" xmlns:mc="http://schemas.openxmlformats.org/markup-compatibility/2006" xmlns:o="urn:schemas-microsoft-com:office:office" xmlns:r="http://schemas.openxmlformats.org/officeDocument/2006/relationships" xmlns:m="http://schemas.openxmlformats.org/officeDocument/2006/math" xmlns:v="urn:schemas-microsoft-com:vml" xmlns:wp14="http://schemas.microsoft.com/office/word/2010/wordprocessingDrawing" xmlns:wp="http://schemas.openxmlformats.org/drawingml/2006/wordprocessingDrawing" xmlns:w10="urn:schemas-microsoft-com:office:word" xmlns:w="http://schemas.openxmlformats.org/wordprocessingml/2006/main" xmlns:w14="http://schemas.microsoft.com/office/word/2010/wordml" xmlns:w15="http://schemas.microsoft.com/office/word/2012/wordml" xmlns:w16se="http://schemas.microsoft.com/office/word/2015/wordml/symex" xmlns:wpg="http://schemas.microsoft.com/office/word/2010/wordprocessingGroup" xmlns:wpi="http://schemas.microsoft.com/office/word/2010/wordprocessingInk" xmlns:wne="http://schemas.microsoft.com/office/word/2006/wordml" xmlns:wps="http://schemas.microsoft.com/office/word/2010/wordprocessingShape" mc:Ignorable="w14 w15 w16se wp14">
+<w:footnotes xmlns:wpc="http://schemas.microsoft.com/office/word/2010/wordprocessingCanvas" xmlns:cx="http://schemas.microsoft.com/office/drawing/2014/chartex" xmlns:cx1="http://schemas.microsoft.com/office/drawing/2015/9/8/chartex" xmlns:cx2="http://schemas.microsoft.com/office/drawing/2015/10/21/chartex" xmlns:cx3="http://schemas.microsoft.com/office/drawing/2016/5/9/chartex" xmlns:cx4="http://schemas.microsoft.com/office/drawing/2016/5/10/chartex" xmlns:cx5="http://schemas.microsoft.com/office/drawing/2016/5/11/chartex" xmlns:cx6="http://schemas.microsoft.com/office/drawing/2016/5/12/chartex" xmlns:cx7="http://schemas.microsoft.com/office/drawing/2016/5/13/chartex" xmlns:cx8="http://schemas.microsoft.com/office/drawing/2016/5/14/chartex" xmlns:mc="http://schemas.openxmlformats.org/markup-compatibility/2006" xmlns:aink="http://schemas.microsoft.com/office/drawing/2016/ink" xmlns:am3d="http://schemas.microsoft.com/office/drawing/2017/model3d" xmlns:o="urn:schemas-microsoft-com:office:office" xmlns:r="http://schemas.openxmlformats.org/officeDocument/2006/relationships" xmlns:m="http://schemas.openxmlformats.org/officeDocument/2006/math" xmlns:v="urn:schemas-microsoft-com:vml" xmlns:wp14="http://schemas.microsoft.com/office/word/2010/wordprocessingDrawing" xmlns:wp="http://schemas.openxmlformats.org/drawingml/2006/wordprocessingDrawing" xmlns:w10="urn:schemas-microsoft-com:office:word" xmlns:w="http://schemas.openxmlformats.org/wordprocessingml/2006/main" xmlns:w14="http://schemas.microsoft.com/office/word/2010/wordml" xmlns:w15="http://schemas.microsoft.com/office/word/2012/wordml" xmlns:w16cid="http://schemas.microsoft.com/office/word/2016/wordml/cid" xmlns:w16se="http://schemas.microsoft.com/office/word/2015/wordml/symex" xmlns:wpg="http://schemas.microsoft.com/office/word/2010/wordprocessingGroup" xmlns:wpi="http://schemas.microsoft.com/office/word/2010/wordprocessingInk" xmlns:wne="http://schemas.microsoft.com/office/word/2006/wordml" xmlns:wps="http://schemas.microsoft.com/office/word/2010/wordprocessingShape" mc:Ignorable="w14 w15 w16se w16cid wp14">
   <w:footnote w:type="separator" w:id="-1">
     <w:p>
       <w:pPr>
@@ -542,7 +1159,7 @@
 </file>
 
 <file path=word/numbering.xml><?xml version="1.0" encoding="utf-8"?>
-<w:numbering xmlns:wpc="http://schemas.microsoft.com/office/word/2010/wordprocessingCanvas" xmlns:cx="http://schemas.microsoft.com/office/drawing/2014/chartex" xmlns:mc="http://schemas.openxmlformats.org/markup-compatibility/2006" xmlns:o="urn:schemas-microsoft-com:office:office" xmlns:r="http://schemas.openxmlformats.org/officeDocument/2006/relationships" xmlns:m="http://schemas.openxmlformats.org/officeDocument/2006/math" xmlns:v="urn:schemas-microsoft-com:vml" xmlns:wp14="http://schemas.microsoft.com/office/word/2010/wordprocessingDrawing" xmlns:wp="http://schemas.openxmlformats.org/drawingml/2006/wordprocessingDrawing" xmlns:w10="urn:schemas-microsoft-com:office:word" xmlns:w="http://schemas.openxmlformats.org/wordprocessingml/2006/main" xmlns:w14="http://schemas.microsoft.com/office/word/2010/wordml" xmlns:w15="http://schemas.microsoft.com/office/word/2012/wordml" xmlns:w16se="http://schemas.microsoft.com/office/word/2015/wordml/symex" xmlns:wpg="http://schemas.microsoft.com/office/word/2010/wordprocessingGroup" xmlns:wpi="http://schemas.microsoft.com/office/word/2010/wordprocessingInk" xmlns:wne="http://schemas.microsoft.com/office/word/2006/wordml" xmlns:wps="http://schemas.microsoft.com/office/word/2010/wordprocessingShape" mc:Ignorable="w14 w15 w16se wp14">
+<w:numbering xmlns:wpc="http://schemas.microsoft.com/office/word/2010/wordprocessingCanvas" xmlns:cx="http://schemas.microsoft.com/office/drawing/2014/chartex" xmlns:cx1="http://schemas.microsoft.com/office/drawing/2015/9/8/chartex" xmlns:cx2="http://schemas.microsoft.com/office/drawing/2015/10/21/chartex" xmlns:cx3="http://schemas.microsoft.com/office/drawing/2016/5/9/chartex" xmlns:cx4="http://schemas.microsoft.com/office/drawing/2016/5/10/chartex" xmlns:cx5="http://schemas.microsoft.com/office/drawing/2016/5/11/chartex" xmlns:cx6="http://schemas.microsoft.com/office/drawing/2016/5/12/chartex" xmlns:cx7="http://schemas.microsoft.com/office/drawing/2016/5/13/chartex" xmlns:cx8="http://schemas.microsoft.com/office/drawing/2016/5/14/chartex" xmlns:mc="http://schemas.openxmlformats.org/markup-compatibility/2006" xmlns:aink="http://schemas.microsoft.com/office/drawing/2016/ink" xmlns:am3d="http://schemas.microsoft.com/office/drawing/2017/model3d" xmlns:o="urn:schemas-microsoft-com:office:office" xmlns:r="http://schemas.openxmlformats.org/officeDocument/2006/relationships" xmlns:m="http://schemas.openxmlformats.org/officeDocument/2006/math" xmlns:v="urn:schemas-microsoft-com:vml" xmlns:wp14="http://schemas.microsoft.com/office/word/2010/wordprocessingDrawing" xmlns:wp="http://schemas.openxmlformats.org/drawingml/2006/wordprocessingDrawing" xmlns:w10="urn:schemas-microsoft-com:office:word" xmlns:w="http://schemas.openxmlformats.org/wordprocessingml/2006/main" xmlns:w14="http://schemas.microsoft.com/office/word/2010/wordml" xmlns:w15="http://schemas.microsoft.com/office/word/2012/wordml" xmlns:w16cid="http://schemas.microsoft.com/office/word/2016/wordml/cid" xmlns:w16se="http://schemas.microsoft.com/office/word/2015/wordml/symex" xmlns:wpg="http://schemas.microsoft.com/office/word/2010/wordprocessingGroup" xmlns:wpi="http://schemas.microsoft.com/office/word/2010/wordprocessingInk" xmlns:wne="http://schemas.microsoft.com/office/word/2006/wordml" xmlns:wps="http://schemas.microsoft.com/office/word/2010/wordprocessingShape" mc:Ignorable="w14 w15 w16se w16cid wp14">
   <w:abstractNum w:abstractNumId="0" w15:restartNumberingAfterBreak="0">
     <w:nsid w:val="218C20B9"/>
     <w:multiLevelType w:val="hybridMultilevel"/>
@@ -1567,7 +2184,7 @@
 </file>
 
 <file path=word/styles.xml><?xml version="1.0" encoding="utf-8"?>
-<w:styles xmlns:mc="http://schemas.openxmlformats.org/markup-compatibility/2006" xmlns:r="http://schemas.openxmlformats.org/officeDocument/2006/relationships" xmlns:w="http://schemas.openxmlformats.org/wordprocessingml/2006/main" xmlns:w14="http://schemas.microsoft.com/office/word/2010/wordml" xmlns:w15="http://schemas.microsoft.com/office/word/2012/wordml" xmlns:w16se="http://schemas.microsoft.com/office/word/2015/wordml/symex" mc:Ignorable="w14 w15 w16se">
+<w:styles xmlns:mc="http://schemas.openxmlformats.org/markup-compatibility/2006" xmlns:r="http://schemas.openxmlformats.org/officeDocument/2006/relationships" xmlns:w="http://schemas.openxmlformats.org/wordprocessingml/2006/main" xmlns:w14="http://schemas.microsoft.com/office/word/2010/wordml" xmlns:w15="http://schemas.microsoft.com/office/word/2012/wordml" xmlns:w16cid="http://schemas.microsoft.com/office/word/2016/wordml/cid" xmlns:w16se="http://schemas.microsoft.com/office/word/2015/wordml/symex" mc:Ignorable="w14 w15 w16se w16cid">
   <w:docDefaults>
     <w:rPrDefault>
       <w:rPr>
@@ -1583,7 +2200,7 @@
       </w:pPr>
     </w:pPrDefault>
   </w:docDefaults>
-  <w:latentStyles w:defLockedState="0" w:defUIPriority="99" w:defSemiHidden="0" w:defUnhideWhenUsed="0" w:defQFormat="0" w:count="371">
+  <w:latentStyles w:defLockedState="0" w:defUIPriority="99" w:defSemiHidden="0" w:defUnhideWhenUsed="0" w:defQFormat="0" w:count="375">
     <w:lsdException w:name="Normal" w:uiPriority="0" w:qFormat="1"/>
     <w:lsdException w:name="heading 1" w:uiPriority="9" w:qFormat="1"/>
     <w:lsdException w:name="heading 2" w:semiHidden="1" w:uiPriority="9" w:unhideWhenUsed="1" w:qFormat="1"/>
@@ -1689,7 +2306,6 @@
     <w:lsdException w:name="HTML Sample" w:semiHidden="1" w:unhideWhenUsed="1"/>
     <w:lsdException w:name="HTML Typewriter" w:semiHidden="1" w:unhideWhenUsed="1"/>
     <w:lsdException w:name="HTML Variable" w:semiHidden="1" w:unhideWhenUsed="1"/>
-    <w:lsdException w:name="Normal Table" w:semiHidden="1" w:unhideWhenUsed="1"/>
     <w:lsdException w:name="annotation subject" w:semiHidden="1" w:unhideWhenUsed="1"/>
     <w:lsdException w:name="No List" w:semiHidden="1" w:unhideWhenUsed="1"/>
     <w:lsdException w:name="Outline List 1" w:semiHidden="1" w:unhideWhenUsed="1"/>
@@ -1733,10 +2349,8 @@
     <w:lsdException w:name="Table Elegant" w:semiHidden="1" w:unhideWhenUsed="1"/>
     <w:lsdException w:name="Table Professional" w:semiHidden="1" w:unhideWhenUsed="1"/>
     <w:lsdException w:name="Table Subtle 1" w:semiHidden="1" w:unhideWhenUsed="1"/>
-    <w:lsdException w:name="Table Subtle 2" w:semiHidden="1" w:unhideWhenUsed="1"/>
     <w:lsdException w:name="Table Web 1" w:semiHidden="1" w:unhideWhenUsed="1"/>
     <w:lsdException w:name="Table Web 2" w:semiHidden="1" w:unhideWhenUsed="1"/>
-    <w:lsdException w:name="Table Web 3" w:semiHidden="1" w:unhideWhenUsed="1"/>
     <w:lsdException w:name="Balloon Text" w:semiHidden="1" w:unhideWhenUsed="1"/>
     <w:lsdException w:name="Table Grid" w:uiPriority="39"/>
     <w:lsdException w:name="Table Theme" w:semiHidden="1" w:unhideWhenUsed="1"/>
@@ -1955,6 +2569,10 @@
     <w:lsdException w:name="List Table 5 Dark Accent 6" w:uiPriority="50"/>
     <w:lsdException w:name="List Table 6 Colorful Accent 6" w:uiPriority="51"/>
     <w:lsdException w:name="List Table 7 Colorful Accent 6" w:uiPriority="52"/>
+    <w:lsdException w:name="Mention" w:semiHidden="1" w:unhideWhenUsed="1"/>
+    <w:lsdException w:name="Smart Hyperlink" w:semiHidden="1" w:unhideWhenUsed="1"/>
+    <w:lsdException w:name="Hashtag" w:semiHidden="1" w:unhideWhenUsed="1"/>
+    <w:lsdException w:name="Unresolved Mention" w:semiHidden="1" w:unhideWhenUsed="1"/>
   </w:latentStyles>
   <w:style w:type="paragraph" w:default="1" w:styleId="Normal">
     <w:name w:val="Normal"/>

</xml_diff>